<commit_message>
All data is deleted  in first.docx
</commit_message>
<xml_diff>
--- a/first.docx
+++ b/first.docx
@@ -3,44 +3,6 @@
 <w:document xmlns:wpc="http://schemas.microsoft.com/office/word/2010/wordprocessingCanvas" xmlns:cx="http://schemas.microsoft.com/office/drawing/2014/chartex" xmlns:cx1="http://schemas.microsoft.com/office/drawing/2015/9/8/chartex" xmlns:mc="http://schemas.openxmlformats.org/markup-compatibility/2006" xmlns:o="urn:schemas-microsoft-com:office:office" xmlns:r="http://schemas.openxmlformats.org/officeDocument/2006/relationships" xmlns:m="http://schemas.openxmlformats.org/officeDocument/2006/math" xmlns:v="urn:schemas-microsoft-com:vml" xmlns:wp14="http://schemas.microsoft.com/office/word/2010/wordprocessingDrawing" xmlns:wp="http://schemas.openxmlformats.org/drawingml/2006/wordprocessingDrawing" xmlns:w10="urn:schemas-microsoft-com:office:word" xmlns:w="http://schemas.openxmlformats.org/wordprocessingml/2006/main" xmlns:w14="http://schemas.microsoft.com/office/word/2010/wordml" xmlns:w15="http://schemas.microsoft.com/office/word/2012/wordml" xmlns:w16se="http://schemas.microsoft.com/office/word/2015/wordml/symex" xmlns:wpg="http://schemas.microsoft.com/office/word/2010/wordprocessingGroup" xmlns:wpi="http://schemas.microsoft.com/office/word/2010/wordprocessingInk" xmlns:wne="http://schemas.microsoft.com/office/word/2006/wordml" xmlns:wps="http://schemas.microsoft.com/office/word/2010/wordprocessingShape" mc:Ignorable="w14 w15 w16se wp14">
   <w:body>
     <w:p>
-      <w:r>
-        <w:t xml:space="preserve">Hi how </w:t>
-      </w:r>
-      <w:proofErr w:type="gramStart"/>
-      <w:r>
-        <w:t>are you</w:t>
-      </w:r>
-      <w:proofErr w:type="gramEnd"/>
-      <w:r>
-        <w:t xml:space="preserve"> </w:t>
-      </w:r>
-      <w:proofErr w:type="spellStart"/>
-      <w:r>
-        <w:t>wahats</w:t>
-      </w:r>
-      <w:proofErr w:type="spellEnd"/>
-      <w:r>
-        <w:t xml:space="preserve"> are you </w:t>
-      </w:r>
-      <w:proofErr w:type="spellStart"/>
-      <w:r>
-        <w:t>feeled</w:t>
-      </w:r>
-      <w:proofErr w:type="spellEnd"/>
-    </w:p>
-    <w:p/>
-    <w:p/>
-    <w:p>
-      <w:proofErr w:type="spellStart"/>
-      <w:r>
-        <w:t>Jsnvmsdvv</w:t>
-      </w:r>
-      <w:proofErr w:type="spellEnd"/>
-    </w:p>
-    <w:p>
-      <w:r>
-        <w:t>Svsdkdvddnv;d</w:t>
-      </w:r>
       <w:bookmarkStart w:id="0" w:name="_GoBack"/>
       <w:bookmarkEnd w:id="0"/>
     </w:p>

</xml_diff>